<commit_message>
changes in db documents and init.sql changes
</commit_message>
<xml_diff>
--- a/documents/Dokumentation/Design-Dokumentation.docx
+++ b/documents/Dokumentation/Design-Dokumentation.docx
@@ -401,11 +401,156 @@
       </w:pPr>
       <w:r>
         <w:rPr>
-          <w:sz w:val="22"/>
-          <w:szCs w:val="22"/>
-        </w:rPr>
-        <w:t>…</w:t>
-      </w:r>
+          <w:noProof/>
+          <w:sz w:val="22"/>
+          <w:szCs w:val="22"/>
+        </w:rPr>
+        <w:drawing>
+          <wp:inline distT="0" distB="0" distL="0" distR="0" wp14:anchorId="24F3F729" wp14:editId="68AEB391">
+            <wp:extent cx="5760720" cy="2604135"/>
+            <wp:effectExtent l="0" t="0" r="5080" b="0"/>
+            <wp:docPr id="1317675806" name="Grafik 4" descr="Ein Bild, das Text, Screenshot, Diagramm, Schrift enthält.&#10;&#10;KI-generierte Inhalte können fehlerhaft sein."/>
+            <wp:cNvGraphicFramePr>
+              <a:graphicFrameLocks xmlns:a="http://schemas.openxmlformats.org/drawingml/2006/main" noChangeAspect="1"/>
+            </wp:cNvGraphicFramePr>
+            <a:graphic xmlns:a="http://schemas.openxmlformats.org/drawingml/2006/main">
+              <a:graphicData uri="http://schemas.openxmlformats.org/drawingml/2006/picture">
+                <pic:pic xmlns:pic="http://schemas.openxmlformats.org/drawingml/2006/picture">
+                  <pic:nvPicPr>
+                    <pic:cNvPr id="1317675806" name="Grafik 4" descr="Ein Bild, das Text, Screenshot, Diagramm, Schrift enthält.&#10;&#10;KI-generierte Inhalte können fehlerhaft sein."/>
+                    <pic:cNvPicPr/>
+                  </pic:nvPicPr>
+                  <pic:blipFill>
+                    <a:blip r:embed="rId5" cstate="print">
+                      <a:extLst>
+                        <a:ext uri="{28A0092B-C50C-407E-A947-70E740481C1C}">
+                          <a14:useLocalDpi xmlns:a14="http://schemas.microsoft.com/office/drawing/2010/main" val="0"/>
+                        </a:ext>
+                      </a:extLst>
+                    </a:blip>
+                    <a:stretch>
+                      <a:fillRect/>
+                    </a:stretch>
+                  </pic:blipFill>
+                  <pic:spPr>
+                    <a:xfrm>
+                      <a:off x="0" y="0"/>
+                      <a:ext cx="5760720" cy="2604135"/>
+                    </a:xfrm>
+                    <a:prstGeom prst="rect">
+                      <a:avLst/>
+                    </a:prstGeom>
+                  </pic:spPr>
+                </pic:pic>
+              </a:graphicData>
+            </a:graphic>
+          </wp:inline>
+        </w:drawing>
+      </w:r>
+    </w:p>
+    <w:p>
+      <w:pPr>
+        <w:rPr>
+          <w:sz w:val="22"/>
+          <w:szCs w:val="22"/>
+        </w:rPr>
+      </w:pPr>
+    </w:p>
+    <w:p>
+      <w:pPr>
+        <w:rPr>
+          <w:sz w:val="22"/>
+          <w:szCs w:val="22"/>
+        </w:rPr>
+      </w:pPr>
+    </w:p>
+    <w:p>
+      <w:pPr>
+        <w:rPr>
+          <w:sz w:val="22"/>
+          <w:szCs w:val="22"/>
+        </w:rPr>
+      </w:pPr>
+    </w:p>
+    <w:p>
+      <w:pPr>
+        <w:rPr>
+          <w:sz w:val="22"/>
+          <w:szCs w:val="22"/>
+        </w:rPr>
+      </w:pPr>
+    </w:p>
+    <w:p>
+      <w:pPr>
+        <w:rPr>
+          <w:sz w:val="22"/>
+          <w:szCs w:val="22"/>
+        </w:rPr>
+      </w:pPr>
+    </w:p>
+    <w:p>
+      <w:pPr>
+        <w:rPr>
+          <w:sz w:val="22"/>
+          <w:szCs w:val="22"/>
+        </w:rPr>
+      </w:pPr>
+    </w:p>
+    <w:p>
+      <w:pPr>
+        <w:rPr>
+          <w:sz w:val="22"/>
+          <w:szCs w:val="22"/>
+        </w:rPr>
+      </w:pPr>
+    </w:p>
+    <w:p>
+      <w:pPr>
+        <w:rPr>
+          <w:sz w:val="22"/>
+          <w:szCs w:val="22"/>
+        </w:rPr>
+      </w:pPr>
+    </w:p>
+    <w:p>
+      <w:pPr>
+        <w:rPr>
+          <w:sz w:val="22"/>
+          <w:szCs w:val="22"/>
+        </w:rPr>
+      </w:pPr>
+    </w:p>
+    <w:p>
+      <w:pPr>
+        <w:rPr>
+          <w:sz w:val="22"/>
+          <w:szCs w:val="22"/>
+        </w:rPr>
+      </w:pPr>
+    </w:p>
+    <w:p>
+      <w:pPr>
+        <w:rPr>
+          <w:sz w:val="22"/>
+          <w:szCs w:val="22"/>
+        </w:rPr>
+      </w:pPr>
+    </w:p>
+    <w:p>
+      <w:pPr>
+        <w:rPr>
+          <w:sz w:val="22"/>
+          <w:szCs w:val="22"/>
+        </w:rPr>
+      </w:pPr>
+    </w:p>
+    <w:p>
+      <w:pPr>
+        <w:rPr>
+          <w:sz w:val="22"/>
+          <w:szCs w:val="22"/>
+        </w:rPr>
+      </w:pPr>
     </w:p>
     <w:p>
       <w:pPr>
@@ -440,6 +585,7 @@
           <w:b/>
           <w:bCs/>
         </w:rPr>
+        <w:lastRenderedPageBreak/>
         <w:t>Mockup</w:t>
       </w:r>
     </w:p>
@@ -573,11 +719,60 @@
       </w:pPr>
       <w:r>
         <w:rPr>
-          <w:sz w:val="22"/>
-          <w:szCs w:val="22"/>
-        </w:rPr>
-        <w:t>…</w:t>
-      </w:r>
+          <w:noProof/>
+          <w:sz w:val="22"/>
+          <w:szCs w:val="22"/>
+        </w:rPr>
+        <w:drawing>
+          <wp:inline distT="0" distB="0" distL="0" distR="0" wp14:anchorId="5D0B923F" wp14:editId="4FC95EF2">
+            <wp:extent cx="5760720" cy="3024505"/>
+            <wp:effectExtent l="0" t="0" r="5080" b="0"/>
+            <wp:docPr id="1830949100" name="Grafik 3" descr="Ein Bild, das Screenshot, Reihe, Text enthält.&#10;&#10;KI-generierte Inhalte können fehlerhaft sein."/>
+            <wp:cNvGraphicFramePr>
+              <a:graphicFrameLocks xmlns:a="http://schemas.openxmlformats.org/drawingml/2006/main" noChangeAspect="1"/>
+            </wp:cNvGraphicFramePr>
+            <a:graphic xmlns:a="http://schemas.openxmlformats.org/drawingml/2006/main">
+              <a:graphicData uri="http://schemas.openxmlformats.org/drawingml/2006/picture">
+                <pic:pic xmlns:pic="http://schemas.openxmlformats.org/drawingml/2006/picture">
+                  <pic:nvPicPr>
+                    <pic:cNvPr id="1830949100" name="Grafik 3" descr="Ein Bild, das Screenshot, Reihe, Text enthält.&#10;&#10;KI-generierte Inhalte können fehlerhaft sein."/>
+                    <pic:cNvPicPr/>
+                  </pic:nvPicPr>
+                  <pic:blipFill>
+                    <a:blip r:embed="rId6" cstate="print">
+                      <a:extLst>
+                        <a:ext uri="{28A0092B-C50C-407E-A947-70E740481C1C}">
+                          <a14:useLocalDpi xmlns:a14="http://schemas.microsoft.com/office/drawing/2010/main" val="0"/>
+                        </a:ext>
+                      </a:extLst>
+                    </a:blip>
+                    <a:stretch>
+                      <a:fillRect/>
+                    </a:stretch>
+                  </pic:blipFill>
+                  <pic:spPr>
+                    <a:xfrm>
+                      <a:off x="0" y="0"/>
+                      <a:ext cx="5760720" cy="3024505"/>
+                    </a:xfrm>
+                    <a:prstGeom prst="rect">
+                      <a:avLst/>
+                    </a:prstGeom>
+                  </pic:spPr>
+                </pic:pic>
+              </a:graphicData>
+            </a:graphic>
+          </wp:inline>
+        </w:drawing>
+      </w:r>
+    </w:p>
+    <w:p>
+      <w:pPr>
+        <w:rPr>
+          <w:sz w:val="22"/>
+          <w:szCs w:val="22"/>
+        </w:rPr>
+      </w:pPr>
     </w:p>
     <w:p>
       <w:pPr>
@@ -890,19 +1085,50 @@
       </w:pPr>
       <w:r>
         <w:rPr>
-          <w:sz w:val="22"/>
-          <w:szCs w:val="22"/>
-        </w:rPr>
-        <w:t>…</w:t>
-      </w:r>
-    </w:p>
-    <w:p>
-      <w:pPr>
-        <w:rPr>
-          <w:sz w:val="22"/>
-          <w:szCs w:val="22"/>
-        </w:rPr>
-      </w:pPr>
+          <w:noProof/>
+        </w:rPr>
+        <w:drawing>
+          <wp:inline distT="0" distB="0" distL="0" distR="0" wp14:anchorId="6573C877" wp14:editId="3813B0DF">
+            <wp:extent cx="5760720" cy="1828165"/>
+            <wp:effectExtent l="0" t="0" r="5080" b="635"/>
+            <wp:docPr id="984699064" name="Grafik 1" descr="Ein Bild, das Diagramm, Reihe, Schrift enthält.&#10;&#10;KI-generierte Inhalte können fehlerhaft sein."/>
+            <wp:cNvGraphicFramePr>
+              <a:graphicFrameLocks xmlns:a="http://schemas.openxmlformats.org/drawingml/2006/main" noChangeAspect="1"/>
+            </wp:cNvGraphicFramePr>
+            <a:graphic xmlns:a="http://schemas.openxmlformats.org/drawingml/2006/main">
+              <a:graphicData uri="http://schemas.openxmlformats.org/drawingml/2006/picture">
+                <pic:pic xmlns:pic="http://schemas.openxmlformats.org/drawingml/2006/picture">
+                  <pic:nvPicPr>
+                    <pic:cNvPr id="984699064" name="Grafik 1" descr="Ein Bild, das Diagramm, Reihe, Schrift enthält.&#10;&#10;KI-generierte Inhalte können fehlerhaft sein."/>
+                    <pic:cNvPicPr/>
+                  </pic:nvPicPr>
+                  <pic:blipFill>
+                    <a:blip r:embed="rId7">
+                      <a:extLst>
+                        <a:ext uri="{28A0092B-C50C-407E-A947-70E740481C1C}">
+                          <a14:useLocalDpi xmlns:a14="http://schemas.microsoft.com/office/drawing/2010/main" val="0"/>
+                        </a:ext>
+                      </a:extLst>
+                    </a:blip>
+                    <a:stretch>
+                      <a:fillRect/>
+                    </a:stretch>
+                  </pic:blipFill>
+                  <pic:spPr>
+                    <a:xfrm>
+                      <a:off x="0" y="0"/>
+                      <a:ext cx="5760720" cy="1828165"/>
+                    </a:xfrm>
+                    <a:prstGeom prst="rect">
+                      <a:avLst/>
+                    </a:prstGeom>
+                  </pic:spPr>
+                </pic:pic>
+              </a:graphicData>
+            </a:graphic>
+          </wp:inline>
+        </w:drawing>
+      </w:r>
     </w:p>
     <w:p>
       <w:pPr>
@@ -961,6 +1187,7 @@
           <w:b/>
           <w:bCs/>
         </w:rPr>
+        <w:lastRenderedPageBreak/>
         <w:t>Relationales Modell (RM)</w:t>
       </w:r>
     </w:p>
@@ -1317,42 +1544,78 @@
     <w:p>
       <w:pPr>
         <w:rPr>
-          <w:sz w:val="22"/>
-          <w:szCs w:val="22"/>
-        </w:rPr>
-      </w:pPr>
-      <w:r>
-        <w:rPr>
           <w:b/>
           <w:bCs/>
           <w:sz w:val="22"/>
           <w:szCs w:val="22"/>
         </w:rPr>
+      </w:pPr>
+      <w:r>
+        <w:rPr>
+          <w:b/>
+          <w:bCs/>
+          <w:sz w:val="22"/>
+          <w:szCs w:val="22"/>
+        </w:rPr>
         <w:t>Grafik:</w:t>
       </w:r>
     </w:p>
     <w:p>
       <w:pPr>
         <w:rPr>
+          <w:sz w:val="22"/>
+          <w:szCs w:val="22"/>
+        </w:rPr>
+      </w:pPr>
+      <w:r>
+        <w:rPr>
           <w:b/>
           <w:bCs/>
-          <w:sz w:val="22"/>
-          <w:szCs w:val="22"/>
-        </w:rPr>
-      </w:pPr>
-      <w:r>
-        <w:rPr>
-          <w:sz w:val="22"/>
-          <w:szCs w:val="22"/>
-        </w:rPr>
-        <w:t>…</w:t>
-      </w:r>
-      <w:r>
-        <w:rPr>
-          <w:sz w:val="22"/>
-          <w:szCs w:val="22"/>
-        </w:rPr>
-        <w:t xml:space="preserve"> </w:t>
+          <w:noProof/>
+          <w:sz w:val="22"/>
+          <w:szCs w:val="22"/>
+        </w:rPr>
+        <w:drawing>
+          <wp:inline distT="0" distB="0" distL="0" distR="0" wp14:anchorId="6DE2E08A" wp14:editId="103BFEE8">
+            <wp:extent cx="4453652" cy="3409950"/>
+            <wp:effectExtent l="0" t="0" r="4445" b="0"/>
+            <wp:docPr id="1526782378" name="Grafik 1" descr="Ein Bild, das Text, Screenshot, Schrift, Zahl enthält.&#10;&#10;KI-generierte Inhalte können fehlerhaft sein."/>
+            <wp:cNvGraphicFramePr>
+              <a:graphicFrameLocks xmlns:a="http://schemas.openxmlformats.org/drawingml/2006/main" noChangeAspect="1"/>
+            </wp:cNvGraphicFramePr>
+            <a:graphic xmlns:a="http://schemas.openxmlformats.org/drawingml/2006/main">
+              <a:graphicData uri="http://schemas.openxmlformats.org/drawingml/2006/picture">
+                <pic:pic xmlns:pic="http://schemas.openxmlformats.org/drawingml/2006/picture">
+                  <pic:nvPicPr>
+                    <pic:cNvPr id="1526782378" name="Grafik 1" descr="Ein Bild, das Text, Screenshot, Schrift, Zahl enthält.&#10;&#10;KI-generierte Inhalte können fehlerhaft sein."/>
+                    <pic:cNvPicPr/>
+                  </pic:nvPicPr>
+                  <pic:blipFill>
+                    <a:blip r:embed="rId8" cstate="print">
+                      <a:extLst>
+                        <a:ext uri="{28A0092B-C50C-407E-A947-70E740481C1C}">
+                          <a14:useLocalDpi xmlns:a14="http://schemas.microsoft.com/office/drawing/2010/main" val="0"/>
+                        </a:ext>
+                      </a:extLst>
+                    </a:blip>
+                    <a:stretch>
+                      <a:fillRect/>
+                    </a:stretch>
+                  </pic:blipFill>
+                  <pic:spPr>
+                    <a:xfrm>
+                      <a:off x="0" y="0"/>
+                      <a:ext cx="4467519" cy="3420567"/>
+                    </a:xfrm>
+                    <a:prstGeom prst="rect">
+                      <a:avLst/>
+                    </a:prstGeom>
+                  </pic:spPr>
+                </pic:pic>
+              </a:graphicData>
+            </a:graphic>
+          </wp:inline>
+        </w:drawing>
       </w:r>
     </w:p>
     <w:sectPr>
@@ -6247,6 +6510,7 @@
   <w:style w:type="character" w:default="1" w:styleId="Absatz-Standardschriftart">
     <w:name w:val="Default Paragraph Font"/>
     <w:uiPriority w:val="1"/>
+    <w:semiHidden/>
     <w:unhideWhenUsed/>
   </w:style>
   <w:style w:type="table" w:default="1" w:styleId="NormaleTabelle">

</xml_diff>